<commit_message>
Laba #3. Finish part_1
</commit_message>
<xml_diff>
--- a/laba_03/Отчёт.docx
+++ b/laba_03/Отчёт.docx
@@ -634,6 +634,8 @@
           <w:rFonts w:hint="default"/>
           <w:b/>
           <w:bCs/>
+          <w:sz w:val="24"/>
+          <w:szCs w:val="24"/>
           <w:lang w:val="en-US"/>
         </w:rPr>
       </w:pPr>
@@ -642,6 +644,8 @@
           <w:rFonts w:hint="default"/>
           <w:b/>
           <w:bCs/>
+          <w:sz w:val="24"/>
+          <w:szCs w:val="24"/>
           <w:lang w:val="en-US"/>
         </w:rPr>
         <w:t>Часть 1. Задания на циклы</w:t>
@@ -654,6 +658,8 @@
           <w:lang w:val="en-US"/>
         </w:rPr>
       </w:pPr>
+      <w:bookmarkStart w:id="0" w:name="_GoBack"/>
+      <w:bookmarkEnd w:id="0"/>
     </w:p>
     <w:p>
       <w:pPr>
@@ -13305,12 +13311,6 @@
     <w:p>
       <w:pPr>
         <w:jc w:val="both"/>
-        <w:rPr>
-          <w:rFonts w:hint="default"/>
-          <w:b/>
-          <w:bCs/>
-          <w:lang w:val="en-US"/>
-        </w:rPr>
       </w:pPr>
       <w:r>
         <w:drawing>
@@ -13361,7 +13361,7 @@
         <w:jc w:val="both"/>
         <w:rPr>
           <w:rFonts w:hint="default"/>
-          <w:lang w:val="ru-RU"/>
+          <w:lang w:val="en-US"/>
         </w:rPr>
       </w:pPr>
     </w:p>
@@ -13371,6 +13371,17 @@
         <w:rPr>
           <w:rFonts w:hint="default"/>
           <w:lang w:val="ru-RU"/>
+        </w:rPr>
+      </w:pPr>
+    </w:p>
+    <w:p>
+      <w:pPr>
+        <w:jc w:val="both"/>
+        <w:rPr>
+          <w:rFonts w:hint="default"/>
+          <w:b/>
+          <w:bCs/>
+          <w:lang w:val="en-US"/>
         </w:rPr>
       </w:pPr>
       <w:r>
@@ -13382,15 +13393,6 @@
         </w:rPr>
         <w:t>Задание №1.</w:t>
       </w:r>
-    </w:p>
-    <w:p>
-      <w:pPr>
-        <w:jc w:val="both"/>
-        <w:rPr>
-          <w:rFonts w:hint="default"/>
-          <w:lang w:val="ru-RU"/>
-        </w:rPr>
-      </w:pPr>
       <w:r>
         <w:rPr>
           <w:rFonts w:hint="default"/>
@@ -13398,8 +13400,65 @@
           <w:bCs/>
           <w:lang w:val="en-US"/>
         </w:rPr>
-        <w:t># Code</w:t>
-      </w:r>
+        <w:t>20</w:t>
+      </w:r>
+    </w:p>
+    <w:p>
+      <w:pPr>
+        <w:jc w:val="both"/>
+      </w:pPr>
+      <w:r>
+        <w:drawing>
+          <wp:inline distT="0" distB="0" distL="114300" distR="114300">
+            <wp:extent cx="5269230" cy="838835"/>
+            <wp:effectExtent l="0" t="0" r="3810" b="14605"/>
+            <wp:docPr id="6" name="Изображение 6"/>
+            <wp:cNvGraphicFramePr>
+              <a:graphicFrameLocks xmlns:a="http://schemas.openxmlformats.org/drawingml/2006/main" noChangeAspect="1"/>
+            </wp:cNvGraphicFramePr>
+            <a:graphic xmlns:a="http://schemas.openxmlformats.org/drawingml/2006/main">
+              <a:graphicData uri="http://schemas.openxmlformats.org/drawingml/2006/picture">
+                <pic:pic xmlns:pic="http://schemas.openxmlformats.org/drawingml/2006/picture">
+                  <pic:nvPicPr>
+                    <pic:cNvPr id="6" name="Изображение 6"/>
+                    <pic:cNvPicPr>
+                      <a:picLocks noChangeAspect="1"/>
+                    </pic:cNvPicPr>
+                  </pic:nvPicPr>
+                  <pic:blipFill>
+                    <a:blip r:embed="rId8"/>
+                    <a:stretch>
+                      <a:fillRect/>
+                    </a:stretch>
+                  </pic:blipFill>
+                  <pic:spPr>
+                    <a:xfrm>
+                      <a:off x="0" y="0"/>
+                      <a:ext cx="5269230" cy="838835"/>
+                    </a:xfrm>
+                    <a:prstGeom prst="rect">
+                      <a:avLst/>
+                    </a:prstGeom>
+                    <a:noFill/>
+                    <a:ln>
+                      <a:noFill/>
+                    </a:ln>
+                  </pic:spPr>
+                </pic:pic>
+              </a:graphicData>
+            </a:graphic>
+          </wp:inline>
+        </w:drawing>
+      </w:r>
+    </w:p>
+    <w:p>
+      <w:pPr>
+        <w:jc w:val="both"/>
+        <w:rPr>
+          <w:rFonts w:hint="default"/>
+          <w:lang w:val="en-US"/>
+        </w:rPr>
+      </w:pPr>
     </w:p>
     <w:p>
       <w:pPr>
@@ -13418,63 +13477,1556 @@
           <w:bCs/>
           <w:lang w:val="en-US"/>
         </w:rPr>
-        <w:t># Console</w:t>
+        <w:t># Code</w:t>
+      </w:r>
+    </w:p>
+    <w:p>
+      <w:pPr>
+        <w:keepNext w:val="0"/>
+        <w:keepLines w:val="0"/>
+        <w:widowControl/>
+        <w:suppressLineNumbers w:val="0"/>
+        <w:shd w:val="clear" w:fill="1E1E1E"/>
+        <w:spacing w:line="228" w:lineRule="atLeast"/>
+        <w:jc w:val="left"/>
+        <w:rPr>
+          <w:rFonts w:ascii="Consolas" w:hAnsi="Consolas" w:eastAsia="Consolas" w:cs="Consolas"/>
+          <w:b w:val="0"/>
+          <w:bCs w:val="0"/>
+          <w:color w:val="D4D4D4"/>
+          <w:sz w:val="16"/>
+          <w:szCs w:val="16"/>
+        </w:rPr>
+      </w:pPr>
+      <w:r>
+        <w:rPr>
+          <w:rFonts w:hint="default" w:ascii="Consolas" w:hAnsi="Consolas" w:eastAsia="Consolas" w:cs="Consolas"/>
+          <w:b w:val="0"/>
+          <w:bCs w:val="0"/>
+          <w:color w:val="569CD6"/>
+          <w:kern w:val="0"/>
+          <w:sz w:val="16"/>
+          <w:szCs w:val="16"/>
+          <w:shd w:val="clear" w:fill="1E1E1E"/>
+          <w:lang w:val="en-US" w:eastAsia="zh-CN" w:bidi="ar"/>
+        </w:rPr>
+        <w:t>void</w:t>
+      </w:r>
+      <w:r>
+        <w:rPr>
+          <w:rFonts w:hint="default" w:ascii="Consolas" w:hAnsi="Consolas" w:eastAsia="Consolas" w:cs="Consolas"/>
+          <w:b w:val="0"/>
+          <w:bCs w:val="0"/>
+          <w:color w:val="D4D4D4"/>
+          <w:kern w:val="0"/>
+          <w:sz w:val="16"/>
+          <w:szCs w:val="16"/>
+          <w:shd w:val="clear" w:fill="1E1E1E"/>
+          <w:lang w:val="en-US" w:eastAsia="zh-CN" w:bidi="ar"/>
+        </w:rPr>
+        <w:t xml:space="preserve"> </w:t>
+      </w:r>
+      <w:r>
+        <w:rPr>
+          <w:rFonts w:hint="default" w:ascii="Consolas" w:hAnsi="Consolas" w:eastAsia="Consolas" w:cs="Consolas"/>
+          <w:b w:val="0"/>
+          <w:bCs w:val="0"/>
+          <w:color w:val="DCDCAA"/>
+          <w:kern w:val="0"/>
+          <w:sz w:val="16"/>
+          <w:szCs w:val="16"/>
+          <w:shd w:val="clear" w:fill="1E1E1E"/>
+          <w:lang w:val="en-US" w:eastAsia="zh-CN" w:bidi="ar"/>
+        </w:rPr>
+        <w:t>main</w:t>
+      </w:r>
+      <w:r>
+        <w:rPr>
+          <w:rFonts w:hint="default" w:ascii="Consolas" w:hAnsi="Consolas" w:eastAsia="Consolas" w:cs="Consolas"/>
+          <w:b w:val="0"/>
+          <w:bCs w:val="0"/>
+          <w:color w:val="D4D4D4"/>
+          <w:kern w:val="0"/>
+          <w:sz w:val="16"/>
+          <w:szCs w:val="16"/>
+          <w:shd w:val="clear" w:fill="1E1E1E"/>
+          <w:lang w:val="en-US" w:eastAsia="zh-CN" w:bidi="ar"/>
+        </w:rPr>
+        <w:t>() {</w:t>
+      </w:r>
+    </w:p>
+    <w:p>
+      <w:pPr>
+        <w:keepNext w:val="0"/>
+        <w:keepLines w:val="0"/>
+        <w:widowControl/>
+        <w:suppressLineNumbers w:val="0"/>
+        <w:shd w:val="clear" w:fill="1E1E1E"/>
+        <w:spacing w:line="228" w:lineRule="atLeast"/>
+        <w:jc w:val="left"/>
+        <w:rPr>
+          <w:rFonts w:hint="default" w:ascii="Consolas" w:hAnsi="Consolas" w:eastAsia="Consolas" w:cs="Consolas"/>
+          <w:b w:val="0"/>
+          <w:bCs w:val="0"/>
+          <w:color w:val="D4D4D4"/>
+          <w:sz w:val="16"/>
+          <w:szCs w:val="16"/>
+        </w:rPr>
+      </w:pPr>
+      <w:r>
+        <w:rPr>
+          <w:rFonts w:hint="default" w:ascii="Consolas" w:hAnsi="Consolas" w:eastAsia="Consolas" w:cs="Consolas"/>
+          <w:b w:val="0"/>
+          <w:bCs w:val="0"/>
+          <w:color w:val="D4D4D4"/>
+          <w:kern w:val="0"/>
+          <w:sz w:val="16"/>
+          <w:szCs w:val="16"/>
+          <w:shd w:val="clear" w:fill="1E1E1E"/>
+          <w:lang w:val="en-US" w:eastAsia="zh-CN" w:bidi="ar"/>
+        </w:rPr>
+        <w:t xml:space="preserve">  </w:t>
+      </w:r>
+      <w:r>
+        <w:rPr>
+          <w:rFonts w:hint="default" w:ascii="Consolas" w:hAnsi="Consolas" w:eastAsia="Consolas" w:cs="Consolas"/>
+          <w:b w:val="0"/>
+          <w:bCs w:val="0"/>
+          <w:color w:val="4EC9B0"/>
+          <w:kern w:val="0"/>
+          <w:sz w:val="16"/>
+          <w:szCs w:val="16"/>
+          <w:shd w:val="clear" w:fill="1E1E1E"/>
+          <w:lang w:val="en-US" w:eastAsia="zh-CN" w:bidi="ar"/>
+        </w:rPr>
+        <w:t>int</w:t>
+      </w:r>
+      <w:r>
+        <w:rPr>
+          <w:rFonts w:hint="default" w:ascii="Consolas" w:hAnsi="Consolas" w:eastAsia="Consolas" w:cs="Consolas"/>
+          <w:b w:val="0"/>
+          <w:bCs w:val="0"/>
+          <w:color w:val="D4D4D4"/>
+          <w:kern w:val="0"/>
+          <w:sz w:val="16"/>
+          <w:szCs w:val="16"/>
+          <w:shd w:val="clear" w:fill="1E1E1E"/>
+          <w:lang w:val="en-US" w:eastAsia="zh-CN" w:bidi="ar"/>
+        </w:rPr>
+        <w:t xml:space="preserve"> </w:t>
+      </w:r>
+      <w:r>
+        <w:rPr>
+          <w:rFonts w:hint="default" w:ascii="Consolas" w:hAnsi="Consolas" w:eastAsia="Consolas" w:cs="Consolas"/>
+          <w:b w:val="0"/>
+          <w:bCs w:val="0"/>
+          <w:color w:val="9CDCFE"/>
+          <w:kern w:val="0"/>
+          <w:sz w:val="16"/>
+          <w:szCs w:val="16"/>
+          <w:shd w:val="clear" w:fill="1E1E1E"/>
+          <w:lang w:val="en-US" w:eastAsia="zh-CN" w:bidi="ar"/>
+        </w:rPr>
+        <w:t>z</w:t>
+      </w:r>
+      <w:r>
+        <w:rPr>
+          <w:rFonts w:hint="default" w:ascii="Consolas" w:hAnsi="Consolas" w:eastAsia="Consolas" w:cs="Consolas"/>
+          <w:b w:val="0"/>
+          <w:bCs w:val="0"/>
+          <w:color w:val="D4D4D4"/>
+          <w:kern w:val="0"/>
+          <w:sz w:val="16"/>
+          <w:szCs w:val="16"/>
+          <w:shd w:val="clear" w:fill="1E1E1E"/>
+          <w:lang w:val="en-US" w:eastAsia="zh-CN" w:bidi="ar"/>
+        </w:rPr>
+        <w:t xml:space="preserve"> = </w:t>
+      </w:r>
+      <w:r>
+        <w:rPr>
+          <w:rFonts w:hint="default" w:ascii="Consolas" w:hAnsi="Consolas" w:eastAsia="Consolas" w:cs="Consolas"/>
+          <w:b w:val="0"/>
+          <w:bCs w:val="0"/>
+          <w:color w:val="4EC9B0"/>
+          <w:kern w:val="0"/>
+          <w:sz w:val="16"/>
+          <w:szCs w:val="16"/>
+          <w:shd w:val="clear" w:fill="1E1E1E"/>
+          <w:lang w:val="en-US" w:eastAsia="zh-CN" w:bidi="ar"/>
+        </w:rPr>
+        <w:t>int</w:t>
+      </w:r>
+      <w:r>
+        <w:rPr>
+          <w:rFonts w:hint="default" w:ascii="Consolas" w:hAnsi="Consolas" w:eastAsia="Consolas" w:cs="Consolas"/>
+          <w:b w:val="0"/>
+          <w:bCs w:val="0"/>
+          <w:color w:val="D4D4D4"/>
+          <w:kern w:val="0"/>
+          <w:sz w:val="16"/>
+          <w:szCs w:val="16"/>
+          <w:shd w:val="clear" w:fill="1E1E1E"/>
+          <w:lang w:val="en-US" w:eastAsia="zh-CN" w:bidi="ar"/>
+        </w:rPr>
+        <w:t>.</w:t>
+      </w:r>
+      <w:r>
+        <w:rPr>
+          <w:rFonts w:hint="default" w:ascii="Consolas" w:hAnsi="Consolas" w:eastAsia="Consolas" w:cs="Consolas"/>
+          <w:b w:val="0"/>
+          <w:bCs w:val="0"/>
+          <w:color w:val="DCDCAA"/>
+          <w:kern w:val="0"/>
+          <w:sz w:val="16"/>
+          <w:szCs w:val="16"/>
+          <w:shd w:val="clear" w:fill="1E1E1E"/>
+          <w:lang w:val="en-US" w:eastAsia="zh-CN" w:bidi="ar"/>
+        </w:rPr>
+        <w:t>parse</w:t>
+      </w:r>
+      <w:r>
+        <w:rPr>
+          <w:rFonts w:hint="default" w:ascii="Consolas" w:hAnsi="Consolas" w:eastAsia="Consolas" w:cs="Consolas"/>
+          <w:b w:val="0"/>
+          <w:bCs w:val="0"/>
+          <w:color w:val="D4D4D4"/>
+          <w:kern w:val="0"/>
+          <w:sz w:val="16"/>
+          <w:szCs w:val="16"/>
+          <w:shd w:val="clear" w:fill="1E1E1E"/>
+          <w:lang w:val="en-US" w:eastAsia="zh-CN" w:bidi="ar"/>
+        </w:rPr>
+        <w:t>(</w:t>
+      </w:r>
+      <w:r>
+        <w:rPr>
+          <w:rFonts w:hint="default" w:ascii="Consolas" w:hAnsi="Consolas" w:eastAsia="Consolas" w:cs="Consolas"/>
+          <w:b w:val="0"/>
+          <w:bCs w:val="0"/>
+          <w:color w:val="9CDCFE"/>
+          <w:kern w:val="0"/>
+          <w:sz w:val="16"/>
+          <w:szCs w:val="16"/>
+          <w:shd w:val="clear" w:fill="1E1E1E"/>
+          <w:lang w:val="en-US" w:eastAsia="zh-CN" w:bidi="ar"/>
+        </w:rPr>
+        <w:t>stdin</w:t>
+      </w:r>
+      <w:r>
+        <w:rPr>
+          <w:rFonts w:hint="default" w:ascii="Consolas" w:hAnsi="Consolas" w:eastAsia="Consolas" w:cs="Consolas"/>
+          <w:b w:val="0"/>
+          <w:bCs w:val="0"/>
+          <w:color w:val="D4D4D4"/>
+          <w:kern w:val="0"/>
+          <w:sz w:val="16"/>
+          <w:szCs w:val="16"/>
+          <w:shd w:val="clear" w:fill="1E1E1E"/>
+          <w:lang w:val="en-US" w:eastAsia="zh-CN" w:bidi="ar"/>
+        </w:rPr>
+        <w:t>.</w:t>
+      </w:r>
+      <w:r>
+        <w:rPr>
+          <w:rFonts w:hint="default" w:ascii="Consolas" w:hAnsi="Consolas" w:eastAsia="Consolas" w:cs="Consolas"/>
+          <w:b w:val="0"/>
+          <w:bCs w:val="0"/>
+          <w:color w:val="DCDCAA"/>
+          <w:kern w:val="0"/>
+          <w:sz w:val="16"/>
+          <w:szCs w:val="16"/>
+          <w:shd w:val="clear" w:fill="1E1E1E"/>
+          <w:lang w:val="en-US" w:eastAsia="zh-CN" w:bidi="ar"/>
+        </w:rPr>
+        <w:t>readLineSync</w:t>
+      </w:r>
+      <w:r>
+        <w:rPr>
+          <w:rFonts w:hint="default" w:ascii="Consolas" w:hAnsi="Consolas" w:eastAsia="Consolas" w:cs="Consolas"/>
+          <w:b w:val="0"/>
+          <w:bCs w:val="0"/>
+          <w:color w:val="D4D4D4"/>
+          <w:kern w:val="0"/>
+          <w:sz w:val="16"/>
+          <w:szCs w:val="16"/>
+          <w:shd w:val="clear" w:fill="1E1E1E"/>
+          <w:lang w:val="en-US" w:eastAsia="zh-CN" w:bidi="ar"/>
+        </w:rPr>
+        <w:t>()!);</w:t>
+      </w:r>
+    </w:p>
+    <w:p>
+      <w:pPr>
+        <w:keepNext w:val="0"/>
+        <w:keepLines w:val="0"/>
+        <w:widowControl/>
+        <w:suppressLineNumbers w:val="0"/>
+        <w:shd w:val="clear" w:fill="1E1E1E"/>
+        <w:spacing w:line="228" w:lineRule="atLeast"/>
+        <w:jc w:val="left"/>
+        <w:rPr>
+          <w:rFonts w:hint="default" w:ascii="Consolas" w:hAnsi="Consolas" w:eastAsia="Consolas" w:cs="Consolas"/>
+          <w:b w:val="0"/>
+          <w:bCs w:val="0"/>
+          <w:color w:val="D4D4D4"/>
+          <w:sz w:val="16"/>
+          <w:szCs w:val="16"/>
+        </w:rPr>
+      </w:pPr>
+      <w:r>
+        <w:rPr>
+          <w:rFonts w:hint="default" w:ascii="Consolas" w:hAnsi="Consolas" w:eastAsia="Consolas" w:cs="Consolas"/>
+          <w:b w:val="0"/>
+          <w:bCs w:val="0"/>
+          <w:color w:val="D4D4D4"/>
+          <w:kern w:val="0"/>
+          <w:sz w:val="16"/>
+          <w:szCs w:val="16"/>
+          <w:shd w:val="clear" w:fill="1E1E1E"/>
+          <w:lang w:val="en-US" w:eastAsia="zh-CN" w:bidi="ar"/>
+        </w:rPr>
+        <w:t xml:space="preserve">  </w:t>
+      </w:r>
+      <w:r>
+        <w:rPr>
+          <w:rFonts w:hint="default" w:ascii="Consolas" w:hAnsi="Consolas" w:eastAsia="Consolas" w:cs="Consolas"/>
+          <w:b w:val="0"/>
+          <w:bCs w:val="0"/>
+          <w:color w:val="4EC9B0"/>
+          <w:kern w:val="0"/>
+          <w:sz w:val="16"/>
+          <w:szCs w:val="16"/>
+          <w:shd w:val="clear" w:fill="1E1E1E"/>
+          <w:lang w:val="en-US" w:eastAsia="zh-CN" w:bidi="ar"/>
+        </w:rPr>
+        <w:t>int</w:t>
+      </w:r>
+      <w:r>
+        <w:rPr>
+          <w:rFonts w:hint="default" w:ascii="Consolas" w:hAnsi="Consolas" w:eastAsia="Consolas" w:cs="Consolas"/>
+          <w:b w:val="0"/>
+          <w:bCs w:val="0"/>
+          <w:color w:val="D4D4D4"/>
+          <w:kern w:val="0"/>
+          <w:sz w:val="16"/>
+          <w:szCs w:val="16"/>
+          <w:shd w:val="clear" w:fill="1E1E1E"/>
+          <w:lang w:val="en-US" w:eastAsia="zh-CN" w:bidi="ar"/>
+        </w:rPr>
+        <w:t xml:space="preserve"> </w:t>
+      </w:r>
+      <w:r>
+        <w:rPr>
+          <w:rFonts w:hint="default" w:ascii="Consolas" w:hAnsi="Consolas" w:eastAsia="Consolas" w:cs="Consolas"/>
+          <w:b w:val="0"/>
+          <w:bCs w:val="0"/>
+          <w:color w:val="9CDCFE"/>
+          <w:kern w:val="0"/>
+          <w:sz w:val="16"/>
+          <w:szCs w:val="16"/>
+          <w:shd w:val="clear" w:fill="1E1E1E"/>
+          <w:lang w:val="en-US" w:eastAsia="zh-CN" w:bidi="ar"/>
+        </w:rPr>
+        <w:t>n</w:t>
+      </w:r>
+      <w:r>
+        <w:rPr>
+          <w:rFonts w:hint="default" w:ascii="Consolas" w:hAnsi="Consolas" w:eastAsia="Consolas" w:cs="Consolas"/>
+          <w:b w:val="0"/>
+          <w:bCs w:val="0"/>
+          <w:color w:val="D4D4D4"/>
+          <w:kern w:val="0"/>
+          <w:sz w:val="16"/>
+          <w:szCs w:val="16"/>
+          <w:shd w:val="clear" w:fill="1E1E1E"/>
+          <w:lang w:val="en-US" w:eastAsia="zh-CN" w:bidi="ar"/>
+        </w:rPr>
+        <w:t xml:space="preserve"> = </w:t>
+      </w:r>
+      <w:r>
+        <w:rPr>
+          <w:rFonts w:hint="default" w:ascii="Consolas" w:hAnsi="Consolas" w:eastAsia="Consolas" w:cs="Consolas"/>
+          <w:b w:val="0"/>
+          <w:bCs w:val="0"/>
+          <w:color w:val="B5CEA8"/>
+          <w:kern w:val="0"/>
+          <w:sz w:val="16"/>
+          <w:szCs w:val="16"/>
+          <w:shd w:val="clear" w:fill="1E1E1E"/>
+          <w:lang w:val="en-US" w:eastAsia="zh-CN" w:bidi="ar"/>
+        </w:rPr>
+        <w:t>3</w:t>
+      </w:r>
+      <w:r>
+        <w:rPr>
+          <w:rFonts w:hint="default" w:ascii="Consolas" w:hAnsi="Consolas" w:eastAsia="Consolas" w:cs="Consolas"/>
+          <w:b w:val="0"/>
+          <w:bCs w:val="0"/>
+          <w:color w:val="D4D4D4"/>
+          <w:kern w:val="0"/>
+          <w:sz w:val="16"/>
+          <w:szCs w:val="16"/>
+          <w:shd w:val="clear" w:fill="1E1E1E"/>
+          <w:lang w:val="en-US" w:eastAsia="zh-CN" w:bidi="ar"/>
+        </w:rPr>
+        <w:t>;</w:t>
+      </w:r>
+    </w:p>
+    <w:p>
+      <w:pPr>
+        <w:keepNext w:val="0"/>
+        <w:keepLines w:val="0"/>
+        <w:widowControl/>
+        <w:suppressLineNumbers w:val="0"/>
+        <w:shd w:val="clear" w:fill="1E1E1E"/>
+        <w:spacing w:line="228" w:lineRule="atLeast"/>
+        <w:jc w:val="left"/>
+        <w:rPr>
+          <w:rFonts w:hint="default" w:ascii="Consolas" w:hAnsi="Consolas" w:eastAsia="Consolas" w:cs="Consolas"/>
+          <w:b w:val="0"/>
+          <w:bCs w:val="0"/>
+          <w:color w:val="D4D4D4"/>
+          <w:sz w:val="16"/>
+          <w:szCs w:val="16"/>
+        </w:rPr>
+      </w:pPr>
+    </w:p>
+    <w:p>
+      <w:pPr>
+        <w:keepNext w:val="0"/>
+        <w:keepLines w:val="0"/>
+        <w:widowControl/>
+        <w:suppressLineNumbers w:val="0"/>
+        <w:shd w:val="clear" w:fill="1E1E1E"/>
+        <w:spacing w:line="228" w:lineRule="atLeast"/>
+        <w:jc w:val="left"/>
+        <w:rPr>
+          <w:rFonts w:hint="default" w:ascii="Consolas" w:hAnsi="Consolas" w:eastAsia="Consolas" w:cs="Consolas"/>
+          <w:b w:val="0"/>
+          <w:bCs w:val="0"/>
+          <w:color w:val="D4D4D4"/>
+          <w:sz w:val="16"/>
+          <w:szCs w:val="16"/>
+        </w:rPr>
+      </w:pPr>
+      <w:r>
+        <w:rPr>
+          <w:rFonts w:hint="default" w:ascii="Consolas" w:hAnsi="Consolas" w:eastAsia="Consolas" w:cs="Consolas"/>
+          <w:b w:val="0"/>
+          <w:bCs w:val="0"/>
+          <w:color w:val="D4D4D4"/>
+          <w:kern w:val="0"/>
+          <w:sz w:val="16"/>
+          <w:szCs w:val="16"/>
+          <w:shd w:val="clear" w:fill="1E1E1E"/>
+          <w:lang w:val="en-US" w:eastAsia="zh-CN" w:bidi="ar"/>
+        </w:rPr>
+        <w:t xml:space="preserve">  </w:t>
+      </w:r>
+      <w:r>
+        <w:rPr>
+          <w:rFonts w:hint="default" w:ascii="Consolas" w:hAnsi="Consolas" w:eastAsia="Consolas" w:cs="Consolas"/>
+          <w:b w:val="0"/>
+          <w:bCs w:val="0"/>
+          <w:color w:val="4EC9B0"/>
+          <w:kern w:val="0"/>
+          <w:sz w:val="16"/>
+          <w:szCs w:val="16"/>
+          <w:shd w:val="clear" w:fill="1E1E1E"/>
+          <w:lang w:val="en-US" w:eastAsia="zh-CN" w:bidi="ar"/>
+        </w:rPr>
+        <w:t>int</w:t>
+      </w:r>
+      <w:r>
+        <w:rPr>
+          <w:rFonts w:hint="default" w:ascii="Consolas" w:hAnsi="Consolas" w:eastAsia="Consolas" w:cs="Consolas"/>
+          <w:b w:val="0"/>
+          <w:bCs w:val="0"/>
+          <w:color w:val="D4D4D4"/>
+          <w:kern w:val="0"/>
+          <w:sz w:val="16"/>
+          <w:szCs w:val="16"/>
+          <w:shd w:val="clear" w:fill="1E1E1E"/>
+          <w:lang w:val="en-US" w:eastAsia="zh-CN" w:bidi="ar"/>
+        </w:rPr>
+        <w:t xml:space="preserve"> </w:t>
+      </w:r>
+      <w:r>
+        <w:rPr>
+          <w:rFonts w:hint="default" w:ascii="Consolas" w:hAnsi="Consolas" w:eastAsia="Consolas" w:cs="Consolas"/>
+          <w:b w:val="0"/>
+          <w:bCs w:val="0"/>
+          <w:color w:val="9CDCFE"/>
+          <w:kern w:val="0"/>
+          <w:sz w:val="16"/>
+          <w:szCs w:val="16"/>
+          <w:shd w:val="clear" w:fill="1E1E1E"/>
+          <w:lang w:val="en-US" w:eastAsia="zh-CN" w:bidi="ar"/>
+        </w:rPr>
+        <w:t>sum</w:t>
+      </w:r>
+      <w:r>
+        <w:rPr>
+          <w:rFonts w:hint="default" w:ascii="Consolas" w:hAnsi="Consolas" w:eastAsia="Consolas" w:cs="Consolas"/>
+          <w:b w:val="0"/>
+          <w:bCs w:val="0"/>
+          <w:color w:val="D4D4D4"/>
+          <w:kern w:val="0"/>
+          <w:sz w:val="16"/>
+          <w:szCs w:val="16"/>
+          <w:shd w:val="clear" w:fill="1E1E1E"/>
+          <w:lang w:val="en-US" w:eastAsia="zh-CN" w:bidi="ar"/>
+        </w:rPr>
+        <w:t xml:space="preserve"> = </w:t>
+      </w:r>
+      <w:r>
+        <w:rPr>
+          <w:rFonts w:hint="default" w:ascii="Consolas" w:hAnsi="Consolas" w:eastAsia="Consolas" w:cs="Consolas"/>
+          <w:b w:val="0"/>
+          <w:bCs w:val="0"/>
+          <w:color w:val="B5CEA8"/>
+          <w:kern w:val="0"/>
+          <w:sz w:val="16"/>
+          <w:szCs w:val="16"/>
+          <w:shd w:val="clear" w:fill="1E1E1E"/>
+          <w:lang w:val="en-US" w:eastAsia="zh-CN" w:bidi="ar"/>
+        </w:rPr>
+        <w:t>0</w:t>
+      </w:r>
+      <w:r>
+        <w:rPr>
+          <w:rFonts w:hint="default" w:ascii="Consolas" w:hAnsi="Consolas" w:eastAsia="Consolas" w:cs="Consolas"/>
+          <w:b w:val="0"/>
+          <w:bCs w:val="0"/>
+          <w:color w:val="D4D4D4"/>
+          <w:kern w:val="0"/>
+          <w:sz w:val="16"/>
+          <w:szCs w:val="16"/>
+          <w:shd w:val="clear" w:fill="1E1E1E"/>
+          <w:lang w:val="en-US" w:eastAsia="zh-CN" w:bidi="ar"/>
+        </w:rPr>
+        <w:t>;</w:t>
+      </w:r>
+    </w:p>
+    <w:p>
+      <w:pPr>
+        <w:keepNext w:val="0"/>
+        <w:keepLines w:val="0"/>
+        <w:widowControl/>
+        <w:suppressLineNumbers w:val="0"/>
+        <w:shd w:val="clear" w:fill="1E1E1E"/>
+        <w:spacing w:line="228" w:lineRule="atLeast"/>
+        <w:jc w:val="left"/>
+      </w:pPr>
+      <w:r>
+        <w:rPr>
+          <w:rFonts w:hint="default" w:ascii="Consolas" w:hAnsi="Consolas" w:eastAsia="Consolas" w:cs="Consolas"/>
+          <w:b w:val="0"/>
+          <w:bCs w:val="0"/>
+          <w:color w:val="D4D4D4"/>
+          <w:kern w:val="0"/>
+          <w:sz w:val="16"/>
+          <w:szCs w:val="16"/>
+          <w:shd w:val="clear" w:fill="1E1E1E"/>
+          <w:lang w:val="en-US" w:eastAsia="zh-CN" w:bidi="ar"/>
+        </w:rPr>
+        <w:t xml:space="preserve">  </w:t>
+      </w:r>
+      <w:r>
+        <w:rPr>
+          <w:rFonts w:hint="default" w:ascii="Consolas" w:hAnsi="Consolas" w:eastAsia="Consolas" w:cs="Consolas"/>
+          <w:b w:val="0"/>
+          <w:bCs w:val="0"/>
+          <w:color w:val="C586C0"/>
+          <w:kern w:val="0"/>
+          <w:sz w:val="16"/>
+          <w:szCs w:val="16"/>
+          <w:shd w:val="clear" w:fill="1E1E1E"/>
+          <w:lang w:val="en-US" w:eastAsia="zh-CN" w:bidi="ar"/>
+        </w:rPr>
+        <w:t>for</w:t>
+      </w:r>
+      <w:r>
+        <w:rPr>
+          <w:rFonts w:hint="default" w:ascii="Consolas" w:hAnsi="Consolas" w:eastAsia="Consolas" w:cs="Consolas"/>
+          <w:b w:val="0"/>
+          <w:bCs w:val="0"/>
+          <w:color w:val="D4D4D4"/>
+          <w:kern w:val="0"/>
+          <w:sz w:val="16"/>
+          <w:szCs w:val="16"/>
+          <w:shd w:val="clear" w:fill="1E1E1E"/>
+          <w:lang w:val="en-US" w:eastAsia="zh-CN" w:bidi="ar"/>
+        </w:rPr>
+        <w:t xml:space="preserve"> (</w:t>
+      </w:r>
+      <w:r>
+        <w:rPr>
+          <w:rFonts w:hint="default" w:ascii="Consolas" w:hAnsi="Consolas" w:eastAsia="Consolas" w:cs="Consolas"/>
+          <w:b w:val="0"/>
+          <w:bCs w:val="0"/>
+          <w:color w:val="569CD6"/>
+          <w:kern w:val="0"/>
+          <w:sz w:val="16"/>
+          <w:szCs w:val="16"/>
+          <w:shd w:val="clear" w:fill="1E1E1E"/>
+          <w:lang w:val="en-US" w:eastAsia="zh-CN" w:bidi="ar"/>
+        </w:rPr>
+        <w:t>var</w:t>
+      </w:r>
+      <w:r>
+        <w:rPr>
+          <w:rFonts w:hint="default" w:ascii="Consolas" w:hAnsi="Consolas" w:eastAsia="Consolas" w:cs="Consolas"/>
+          <w:b w:val="0"/>
+          <w:bCs w:val="0"/>
+          <w:color w:val="D4D4D4"/>
+          <w:kern w:val="0"/>
+          <w:sz w:val="16"/>
+          <w:szCs w:val="16"/>
+          <w:shd w:val="clear" w:fill="1E1E1E"/>
+          <w:lang w:val="en-US" w:eastAsia="zh-CN" w:bidi="ar"/>
+        </w:rPr>
+        <w:t xml:space="preserve"> </w:t>
+      </w:r>
+      <w:r>
+        <w:rPr>
+          <w:rFonts w:hint="default" w:ascii="Consolas" w:hAnsi="Consolas" w:eastAsia="Consolas" w:cs="Consolas"/>
+          <w:b w:val="0"/>
+          <w:bCs w:val="0"/>
+          <w:color w:val="9CDCFE"/>
+          <w:kern w:val="0"/>
+          <w:sz w:val="16"/>
+          <w:szCs w:val="16"/>
+          <w:shd w:val="clear" w:fill="1E1E1E"/>
+          <w:lang w:val="en-US" w:eastAsia="zh-CN" w:bidi="ar"/>
+        </w:rPr>
+        <w:t>i</w:t>
+      </w:r>
+      <w:r>
+        <w:rPr>
+          <w:rFonts w:hint="default" w:ascii="Consolas" w:hAnsi="Consolas" w:eastAsia="Consolas" w:cs="Consolas"/>
+          <w:b w:val="0"/>
+          <w:bCs w:val="0"/>
+          <w:color w:val="D4D4D4"/>
+          <w:kern w:val="0"/>
+          <w:sz w:val="16"/>
+          <w:szCs w:val="16"/>
+          <w:shd w:val="clear" w:fill="1E1E1E"/>
+          <w:lang w:val="en-US" w:eastAsia="zh-CN" w:bidi="ar"/>
+        </w:rPr>
+        <w:t xml:space="preserve"> = </w:t>
+      </w:r>
+      <w:r>
+        <w:rPr>
+          <w:rFonts w:hint="default" w:ascii="Consolas" w:hAnsi="Consolas" w:eastAsia="Consolas" w:cs="Consolas"/>
+          <w:b w:val="0"/>
+          <w:bCs w:val="0"/>
+          <w:color w:val="B5CEA8"/>
+          <w:kern w:val="0"/>
+          <w:sz w:val="16"/>
+          <w:szCs w:val="16"/>
+          <w:shd w:val="clear" w:fill="1E1E1E"/>
+          <w:lang w:val="en-US" w:eastAsia="zh-CN" w:bidi="ar"/>
+        </w:rPr>
+        <w:t>1</w:t>
+      </w:r>
+      <w:r>
+        <w:rPr>
+          <w:rFonts w:hint="default" w:ascii="Consolas" w:hAnsi="Consolas" w:eastAsia="Consolas" w:cs="Consolas"/>
+          <w:b w:val="0"/>
+          <w:bCs w:val="0"/>
+          <w:color w:val="D4D4D4"/>
+          <w:kern w:val="0"/>
+          <w:sz w:val="16"/>
+          <w:szCs w:val="16"/>
+          <w:shd w:val="clear" w:fill="1E1E1E"/>
+          <w:lang w:val="en-US" w:eastAsia="zh-CN" w:bidi="ar"/>
+        </w:rPr>
+        <w:t xml:space="preserve">; </w:t>
+      </w:r>
+      <w:r>
+        <w:rPr>
+          <w:rFonts w:hint="default" w:ascii="Consolas" w:hAnsi="Consolas" w:eastAsia="Consolas" w:cs="Consolas"/>
+          <w:b w:val="0"/>
+          <w:bCs w:val="0"/>
+          <w:color w:val="9CDCFE"/>
+          <w:kern w:val="0"/>
+          <w:sz w:val="16"/>
+          <w:szCs w:val="16"/>
+          <w:shd w:val="clear" w:fill="1E1E1E"/>
+          <w:lang w:val="en-US" w:eastAsia="zh-CN" w:bidi="ar"/>
+        </w:rPr>
+        <w:t>i</w:t>
+      </w:r>
+      <w:r>
+        <w:rPr>
+          <w:rFonts w:hint="default" w:ascii="Consolas" w:hAnsi="Consolas" w:eastAsia="Consolas" w:cs="Consolas"/>
+          <w:b w:val="0"/>
+          <w:bCs w:val="0"/>
+          <w:color w:val="D4D4D4"/>
+          <w:kern w:val="0"/>
+          <w:sz w:val="16"/>
+          <w:szCs w:val="16"/>
+          <w:shd w:val="clear" w:fill="1E1E1E"/>
+          <w:lang w:val="en-US" w:eastAsia="zh-CN" w:bidi="ar"/>
+        </w:rPr>
+        <w:t xml:space="preserve"> &lt; </w:t>
+      </w:r>
+      <w:r>
+        <w:rPr>
+          <w:rFonts w:hint="default" w:ascii="Consolas" w:hAnsi="Consolas" w:eastAsia="Consolas" w:cs="Consolas"/>
+          <w:b w:val="0"/>
+          <w:bCs w:val="0"/>
+          <w:color w:val="9CDCFE"/>
+          <w:kern w:val="0"/>
+          <w:sz w:val="16"/>
+          <w:szCs w:val="16"/>
+          <w:shd w:val="clear" w:fill="1E1E1E"/>
+          <w:lang w:val="en-US" w:eastAsia="zh-CN" w:bidi="ar"/>
+        </w:rPr>
+        <w:t>z</w:t>
+      </w:r>
+      <w:r>
+        <w:rPr>
+          <w:rFonts w:hint="default" w:ascii="Consolas" w:hAnsi="Consolas" w:eastAsia="Consolas" w:cs="Consolas"/>
+          <w:b w:val="0"/>
+          <w:bCs w:val="0"/>
+          <w:color w:val="D4D4D4"/>
+          <w:kern w:val="0"/>
+          <w:sz w:val="16"/>
+          <w:szCs w:val="16"/>
+          <w:shd w:val="clear" w:fill="1E1E1E"/>
+          <w:lang w:val="en-US" w:eastAsia="zh-CN" w:bidi="ar"/>
+        </w:rPr>
+        <w:t xml:space="preserve">; </w:t>
+      </w:r>
+      <w:r>
+        <w:rPr>
+          <w:rFonts w:hint="default" w:ascii="Consolas" w:hAnsi="Consolas" w:eastAsia="Consolas" w:cs="Consolas"/>
+          <w:b w:val="0"/>
+          <w:bCs w:val="0"/>
+          <w:color w:val="9CDCFE"/>
+          <w:kern w:val="0"/>
+          <w:sz w:val="16"/>
+          <w:szCs w:val="16"/>
+          <w:shd w:val="clear" w:fill="1E1E1E"/>
+          <w:lang w:val="en-US" w:eastAsia="zh-CN" w:bidi="ar"/>
+        </w:rPr>
+        <w:t>i</w:t>
+      </w:r>
+      <w:r>
+        <w:rPr>
+          <w:rFonts w:hint="default" w:ascii="Consolas" w:hAnsi="Consolas" w:eastAsia="Consolas" w:cs="Consolas"/>
+          <w:b w:val="0"/>
+          <w:bCs w:val="0"/>
+          <w:color w:val="D4D4D4"/>
+          <w:kern w:val="0"/>
+          <w:sz w:val="16"/>
+          <w:szCs w:val="16"/>
+          <w:shd w:val="clear" w:fill="1E1E1E"/>
+          <w:lang w:val="en-US" w:eastAsia="zh-CN" w:bidi="ar"/>
+        </w:rPr>
+        <w:t xml:space="preserve">++) </w:t>
+      </w:r>
+      <w:r>
+        <w:rPr>
+          <w:rFonts w:hint="default" w:ascii="Consolas" w:hAnsi="Consolas" w:eastAsia="Consolas" w:cs="Consolas"/>
+          <w:b w:val="0"/>
+          <w:bCs w:val="0"/>
+          <w:color w:val="9CDCFE"/>
+          <w:kern w:val="0"/>
+          <w:sz w:val="16"/>
+          <w:szCs w:val="16"/>
+          <w:shd w:val="clear" w:fill="1E1E1E"/>
+          <w:lang w:val="en-US" w:eastAsia="zh-CN" w:bidi="ar"/>
+        </w:rPr>
+        <w:t>sum</w:t>
+      </w:r>
+      <w:r>
+        <w:rPr>
+          <w:rFonts w:hint="default" w:ascii="Consolas" w:hAnsi="Consolas" w:eastAsia="Consolas" w:cs="Consolas"/>
+          <w:b w:val="0"/>
+          <w:bCs w:val="0"/>
+          <w:color w:val="D4D4D4"/>
+          <w:kern w:val="0"/>
+          <w:sz w:val="16"/>
+          <w:szCs w:val="16"/>
+          <w:shd w:val="clear" w:fill="1E1E1E"/>
+          <w:lang w:val="en-US" w:eastAsia="zh-CN" w:bidi="ar"/>
+        </w:rPr>
+        <w:t xml:space="preserve"> += </w:t>
+      </w:r>
+      <w:r>
+        <w:rPr>
+          <w:rFonts w:hint="default" w:ascii="Consolas" w:hAnsi="Consolas" w:eastAsia="Consolas" w:cs="Consolas"/>
+          <w:b w:val="0"/>
+          <w:bCs w:val="0"/>
+          <w:color w:val="9CDCFE"/>
+          <w:kern w:val="0"/>
+          <w:sz w:val="16"/>
+          <w:szCs w:val="16"/>
+          <w:shd w:val="clear" w:fill="1E1E1E"/>
+          <w:lang w:val="en-US" w:eastAsia="zh-CN" w:bidi="ar"/>
+        </w:rPr>
+        <w:t>i</w:t>
+      </w:r>
+      <w:r>
+        <w:rPr>
+          <w:rFonts w:hint="default" w:ascii="Consolas" w:hAnsi="Consolas" w:eastAsia="Consolas" w:cs="Consolas"/>
+          <w:b w:val="0"/>
+          <w:bCs w:val="0"/>
+          <w:color w:val="D4D4D4"/>
+          <w:kern w:val="0"/>
+          <w:sz w:val="16"/>
+          <w:szCs w:val="16"/>
+          <w:shd w:val="clear" w:fill="1E1E1E"/>
+          <w:lang w:val="en-US" w:eastAsia="zh-CN" w:bidi="ar"/>
+        </w:rPr>
+        <w:t>;</w:t>
+      </w:r>
+    </w:p>
+    <w:p>
+      <w:pPr>
+        <w:keepNext w:val="0"/>
+        <w:keepLines w:val="0"/>
+        <w:widowControl/>
+        <w:suppressLineNumbers w:val="0"/>
+        <w:shd w:val="clear" w:fill="1E1E1E"/>
+        <w:spacing w:line="228" w:lineRule="atLeast"/>
+        <w:jc w:val="left"/>
+        <w:rPr>
+          <w:rFonts w:hint="default" w:ascii="Consolas" w:hAnsi="Consolas" w:eastAsia="Consolas" w:cs="Consolas"/>
+          <w:b w:val="0"/>
+          <w:bCs w:val="0"/>
+          <w:color w:val="D4D4D4"/>
+          <w:sz w:val="16"/>
+          <w:szCs w:val="16"/>
+        </w:rPr>
+      </w:pPr>
+      <w:r>
+        <w:rPr>
+          <w:rFonts w:hint="default" w:ascii="Consolas" w:hAnsi="Consolas" w:eastAsia="Consolas" w:cs="Consolas"/>
+          <w:b w:val="0"/>
+          <w:bCs w:val="0"/>
+          <w:color w:val="D4D4D4"/>
+          <w:kern w:val="0"/>
+          <w:sz w:val="16"/>
+          <w:szCs w:val="16"/>
+          <w:shd w:val="clear" w:fill="1E1E1E"/>
+          <w:lang w:val="en-US" w:eastAsia="zh-CN" w:bidi="ar"/>
+        </w:rPr>
+        <w:t xml:space="preserve">  </w:t>
+      </w:r>
+      <w:r>
+        <w:rPr>
+          <w:rFonts w:hint="default" w:ascii="Consolas" w:hAnsi="Consolas" w:eastAsia="Consolas" w:cs="Consolas"/>
+          <w:b w:val="0"/>
+          <w:bCs w:val="0"/>
+          <w:color w:val="4EC9B0"/>
+          <w:kern w:val="0"/>
+          <w:sz w:val="16"/>
+          <w:szCs w:val="16"/>
+          <w:shd w:val="clear" w:fill="1E1E1E"/>
+          <w:lang w:val="en-US" w:eastAsia="zh-CN" w:bidi="ar"/>
+        </w:rPr>
+        <w:t>double</w:t>
+      </w:r>
+      <w:r>
+        <w:rPr>
+          <w:rFonts w:hint="default" w:ascii="Consolas" w:hAnsi="Consolas" w:eastAsia="Consolas" w:cs="Consolas"/>
+          <w:b w:val="0"/>
+          <w:bCs w:val="0"/>
+          <w:color w:val="D4D4D4"/>
+          <w:kern w:val="0"/>
+          <w:sz w:val="16"/>
+          <w:szCs w:val="16"/>
+          <w:shd w:val="clear" w:fill="1E1E1E"/>
+          <w:lang w:val="en-US" w:eastAsia="zh-CN" w:bidi="ar"/>
+        </w:rPr>
+        <w:t xml:space="preserve"> </w:t>
+      </w:r>
+      <w:r>
+        <w:rPr>
+          <w:rFonts w:hint="default" w:ascii="Consolas" w:hAnsi="Consolas" w:eastAsia="Consolas" w:cs="Consolas"/>
+          <w:b w:val="0"/>
+          <w:bCs w:val="0"/>
+          <w:color w:val="9CDCFE"/>
+          <w:kern w:val="0"/>
+          <w:sz w:val="16"/>
+          <w:szCs w:val="16"/>
+          <w:shd w:val="clear" w:fill="1E1E1E"/>
+          <w:lang w:val="en-US" w:eastAsia="zh-CN" w:bidi="ar"/>
+        </w:rPr>
+        <w:t>res</w:t>
+      </w:r>
+      <w:r>
+        <w:rPr>
+          <w:rFonts w:hint="default" w:ascii="Consolas" w:hAnsi="Consolas" w:eastAsia="Consolas" w:cs="Consolas"/>
+          <w:b w:val="0"/>
+          <w:bCs w:val="0"/>
+          <w:color w:val="D4D4D4"/>
+          <w:kern w:val="0"/>
+          <w:sz w:val="16"/>
+          <w:szCs w:val="16"/>
+          <w:shd w:val="clear" w:fill="1E1E1E"/>
+          <w:lang w:val="en-US" w:eastAsia="zh-CN" w:bidi="ar"/>
+        </w:rPr>
+        <w:t xml:space="preserve"> = (</w:t>
+      </w:r>
+      <w:r>
+        <w:rPr>
+          <w:rFonts w:hint="default" w:ascii="Consolas" w:hAnsi="Consolas" w:eastAsia="Consolas" w:cs="Consolas"/>
+          <w:b w:val="0"/>
+          <w:bCs w:val="0"/>
+          <w:color w:val="B5CEA8"/>
+          <w:kern w:val="0"/>
+          <w:sz w:val="16"/>
+          <w:szCs w:val="16"/>
+          <w:shd w:val="clear" w:fill="1E1E1E"/>
+          <w:lang w:val="en-US" w:eastAsia="zh-CN" w:bidi="ar"/>
+        </w:rPr>
+        <w:t>21</w:t>
+      </w:r>
+      <w:r>
+        <w:rPr>
+          <w:rFonts w:hint="default" w:ascii="Consolas" w:hAnsi="Consolas" w:eastAsia="Consolas" w:cs="Consolas"/>
+          <w:b w:val="0"/>
+          <w:bCs w:val="0"/>
+          <w:color w:val="D4D4D4"/>
+          <w:kern w:val="0"/>
+          <w:sz w:val="16"/>
+          <w:szCs w:val="16"/>
+          <w:shd w:val="clear" w:fill="1E1E1E"/>
+          <w:lang w:val="en-US" w:eastAsia="zh-CN" w:bidi="ar"/>
+        </w:rPr>
+        <w:t xml:space="preserve"> + </w:t>
+      </w:r>
+      <w:r>
+        <w:rPr>
+          <w:rFonts w:hint="default" w:ascii="Consolas" w:hAnsi="Consolas" w:eastAsia="Consolas" w:cs="Consolas"/>
+          <w:b w:val="0"/>
+          <w:bCs w:val="0"/>
+          <w:color w:val="9CDCFE"/>
+          <w:kern w:val="0"/>
+          <w:sz w:val="16"/>
+          <w:szCs w:val="16"/>
+          <w:shd w:val="clear" w:fill="1E1E1E"/>
+          <w:lang w:val="en-US" w:eastAsia="zh-CN" w:bidi="ar"/>
+        </w:rPr>
+        <w:t>sum</w:t>
+      </w:r>
+      <w:r>
+        <w:rPr>
+          <w:rFonts w:hint="default" w:ascii="Consolas" w:hAnsi="Consolas" w:eastAsia="Consolas" w:cs="Consolas"/>
+          <w:b w:val="0"/>
+          <w:bCs w:val="0"/>
+          <w:color w:val="D4D4D4"/>
+          <w:kern w:val="0"/>
+          <w:sz w:val="16"/>
+          <w:szCs w:val="16"/>
+          <w:shd w:val="clear" w:fill="1E1E1E"/>
+          <w:lang w:val="en-US" w:eastAsia="zh-CN" w:bidi="ar"/>
+        </w:rPr>
+        <w:t xml:space="preserve"> * </w:t>
+      </w:r>
+      <w:r>
+        <w:rPr>
+          <w:rFonts w:hint="default" w:ascii="Consolas" w:hAnsi="Consolas" w:eastAsia="Consolas" w:cs="Consolas"/>
+          <w:b w:val="0"/>
+          <w:bCs w:val="0"/>
+          <w:color w:val="DCDCAA"/>
+          <w:kern w:val="0"/>
+          <w:sz w:val="16"/>
+          <w:szCs w:val="16"/>
+          <w:shd w:val="clear" w:fill="1E1E1E"/>
+          <w:lang w:val="en-US" w:eastAsia="zh-CN" w:bidi="ar"/>
+        </w:rPr>
+        <w:t>sqrt</w:t>
+      </w:r>
+      <w:r>
+        <w:rPr>
+          <w:rFonts w:hint="default" w:ascii="Consolas" w:hAnsi="Consolas" w:eastAsia="Consolas" w:cs="Consolas"/>
+          <w:b w:val="0"/>
+          <w:bCs w:val="0"/>
+          <w:color w:val="D4D4D4"/>
+          <w:kern w:val="0"/>
+          <w:sz w:val="16"/>
+          <w:szCs w:val="16"/>
+          <w:shd w:val="clear" w:fill="1E1E1E"/>
+          <w:lang w:val="en-US" w:eastAsia="zh-CN" w:bidi="ar"/>
+        </w:rPr>
+        <w:t>(</w:t>
+      </w:r>
+      <w:r>
+        <w:rPr>
+          <w:rFonts w:hint="default" w:ascii="Consolas" w:hAnsi="Consolas" w:eastAsia="Consolas" w:cs="Consolas"/>
+          <w:b w:val="0"/>
+          <w:bCs w:val="0"/>
+          <w:color w:val="B5CEA8"/>
+          <w:kern w:val="0"/>
+          <w:sz w:val="16"/>
+          <w:szCs w:val="16"/>
+          <w:shd w:val="clear" w:fill="1E1E1E"/>
+          <w:lang w:val="en-US" w:eastAsia="zh-CN" w:bidi="ar"/>
+        </w:rPr>
+        <w:t>3</w:t>
+      </w:r>
+      <w:r>
+        <w:rPr>
+          <w:rFonts w:hint="default" w:ascii="Consolas" w:hAnsi="Consolas" w:eastAsia="Consolas" w:cs="Consolas"/>
+          <w:b w:val="0"/>
+          <w:bCs w:val="0"/>
+          <w:color w:val="D4D4D4"/>
+          <w:kern w:val="0"/>
+          <w:sz w:val="16"/>
+          <w:szCs w:val="16"/>
+          <w:shd w:val="clear" w:fill="1E1E1E"/>
+          <w:lang w:val="en-US" w:eastAsia="zh-CN" w:bidi="ar"/>
+        </w:rPr>
+        <w:t xml:space="preserve"> * </w:t>
+      </w:r>
+      <w:r>
+        <w:rPr>
+          <w:rFonts w:hint="default" w:ascii="Consolas" w:hAnsi="Consolas" w:eastAsia="Consolas" w:cs="Consolas"/>
+          <w:b w:val="0"/>
+          <w:bCs w:val="0"/>
+          <w:color w:val="9CDCFE"/>
+          <w:kern w:val="0"/>
+          <w:sz w:val="16"/>
+          <w:szCs w:val="16"/>
+          <w:shd w:val="clear" w:fill="1E1E1E"/>
+          <w:lang w:val="en-US" w:eastAsia="zh-CN" w:bidi="ar"/>
+        </w:rPr>
+        <w:t>n</w:t>
+      </w:r>
+      <w:r>
+        <w:rPr>
+          <w:rFonts w:hint="default" w:ascii="Consolas" w:hAnsi="Consolas" w:eastAsia="Consolas" w:cs="Consolas"/>
+          <w:b w:val="0"/>
+          <w:bCs w:val="0"/>
+          <w:color w:val="D4D4D4"/>
+          <w:kern w:val="0"/>
+          <w:sz w:val="16"/>
+          <w:szCs w:val="16"/>
+          <w:shd w:val="clear" w:fill="1E1E1E"/>
+          <w:lang w:val="en-US" w:eastAsia="zh-CN" w:bidi="ar"/>
+        </w:rPr>
+        <w:t>)) / (</w:t>
+      </w:r>
+      <w:r>
+        <w:rPr>
+          <w:rFonts w:hint="default" w:ascii="Consolas" w:hAnsi="Consolas" w:eastAsia="Consolas" w:cs="Consolas"/>
+          <w:b w:val="0"/>
+          <w:bCs w:val="0"/>
+          <w:color w:val="B5CEA8"/>
+          <w:kern w:val="0"/>
+          <w:sz w:val="16"/>
+          <w:szCs w:val="16"/>
+          <w:shd w:val="clear" w:fill="1E1E1E"/>
+          <w:lang w:val="en-US" w:eastAsia="zh-CN" w:bidi="ar"/>
+        </w:rPr>
+        <w:t>3</w:t>
+      </w:r>
+      <w:r>
+        <w:rPr>
+          <w:rFonts w:hint="default" w:ascii="Consolas" w:hAnsi="Consolas" w:eastAsia="Consolas" w:cs="Consolas"/>
+          <w:b w:val="0"/>
+          <w:bCs w:val="0"/>
+          <w:color w:val="D4D4D4"/>
+          <w:kern w:val="0"/>
+          <w:sz w:val="16"/>
+          <w:szCs w:val="16"/>
+          <w:shd w:val="clear" w:fill="1E1E1E"/>
+          <w:lang w:val="en-US" w:eastAsia="zh-CN" w:bidi="ar"/>
+        </w:rPr>
+        <w:t xml:space="preserve"> / </w:t>
+      </w:r>
+      <w:r>
+        <w:rPr>
+          <w:rFonts w:hint="default" w:ascii="Consolas" w:hAnsi="Consolas" w:eastAsia="Consolas" w:cs="Consolas"/>
+          <w:b w:val="0"/>
+          <w:bCs w:val="0"/>
+          <w:color w:val="DCDCAA"/>
+          <w:kern w:val="0"/>
+          <w:sz w:val="16"/>
+          <w:szCs w:val="16"/>
+          <w:shd w:val="clear" w:fill="1E1E1E"/>
+          <w:lang w:val="en-US" w:eastAsia="zh-CN" w:bidi="ar"/>
+        </w:rPr>
+        <w:t>sin</w:t>
+      </w:r>
+      <w:r>
+        <w:rPr>
+          <w:rFonts w:hint="default" w:ascii="Consolas" w:hAnsi="Consolas" w:eastAsia="Consolas" w:cs="Consolas"/>
+          <w:b w:val="0"/>
+          <w:bCs w:val="0"/>
+          <w:color w:val="D4D4D4"/>
+          <w:kern w:val="0"/>
+          <w:sz w:val="16"/>
+          <w:szCs w:val="16"/>
+          <w:shd w:val="clear" w:fill="1E1E1E"/>
+          <w:lang w:val="en-US" w:eastAsia="zh-CN" w:bidi="ar"/>
+        </w:rPr>
+        <w:t>(</w:t>
+      </w:r>
+      <w:r>
+        <w:rPr>
+          <w:rFonts w:hint="default" w:ascii="Consolas" w:hAnsi="Consolas" w:eastAsia="Consolas" w:cs="Consolas"/>
+          <w:b w:val="0"/>
+          <w:bCs w:val="0"/>
+          <w:color w:val="9CDCFE"/>
+          <w:kern w:val="0"/>
+          <w:sz w:val="16"/>
+          <w:szCs w:val="16"/>
+          <w:shd w:val="clear" w:fill="1E1E1E"/>
+          <w:lang w:val="en-US" w:eastAsia="zh-CN" w:bidi="ar"/>
+        </w:rPr>
+        <w:t>n</w:t>
+      </w:r>
+      <w:r>
+        <w:rPr>
+          <w:rFonts w:hint="default" w:ascii="Consolas" w:hAnsi="Consolas" w:eastAsia="Consolas" w:cs="Consolas"/>
+          <w:b w:val="0"/>
+          <w:bCs w:val="0"/>
+          <w:color w:val="D4D4D4"/>
+          <w:kern w:val="0"/>
+          <w:sz w:val="16"/>
+          <w:szCs w:val="16"/>
+          <w:shd w:val="clear" w:fill="1E1E1E"/>
+          <w:lang w:val="en-US" w:eastAsia="zh-CN" w:bidi="ar"/>
+        </w:rPr>
+        <w:t>));</w:t>
+      </w:r>
+    </w:p>
+    <w:p>
+      <w:pPr>
+        <w:keepNext w:val="0"/>
+        <w:keepLines w:val="0"/>
+        <w:widowControl/>
+        <w:suppressLineNumbers w:val="0"/>
+        <w:shd w:val="clear" w:fill="1E1E1E"/>
+        <w:spacing w:line="228" w:lineRule="atLeast"/>
+        <w:jc w:val="left"/>
+        <w:rPr>
+          <w:rFonts w:hint="default" w:ascii="Consolas" w:hAnsi="Consolas" w:eastAsia="Consolas" w:cs="Consolas"/>
+          <w:b w:val="0"/>
+          <w:bCs w:val="0"/>
+          <w:color w:val="D4D4D4"/>
+          <w:sz w:val="16"/>
+          <w:szCs w:val="16"/>
+        </w:rPr>
+      </w:pPr>
+      <w:r>
+        <w:rPr>
+          <w:rFonts w:hint="default" w:ascii="Consolas" w:hAnsi="Consolas" w:eastAsia="Consolas" w:cs="Consolas"/>
+          <w:b w:val="0"/>
+          <w:bCs w:val="0"/>
+          <w:color w:val="D4D4D4"/>
+          <w:kern w:val="0"/>
+          <w:sz w:val="16"/>
+          <w:szCs w:val="16"/>
+          <w:shd w:val="clear" w:fill="1E1E1E"/>
+          <w:lang w:val="en-US" w:eastAsia="zh-CN" w:bidi="ar"/>
+        </w:rPr>
+        <w:t xml:space="preserve">  </w:t>
+      </w:r>
+      <w:r>
+        <w:rPr>
+          <w:rFonts w:hint="default" w:ascii="Consolas" w:hAnsi="Consolas" w:eastAsia="Consolas" w:cs="Consolas"/>
+          <w:b w:val="0"/>
+          <w:bCs w:val="0"/>
+          <w:color w:val="DCDCAA"/>
+          <w:kern w:val="0"/>
+          <w:sz w:val="16"/>
+          <w:szCs w:val="16"/>
+          <w:shd w:val="clear" w:fill="1E1E1E"/>
+          <w:lang w:val="en-US" w:eastAsia="zh-CN" w:bidi="ar"/>
+        </w:rPr>
+        <w:t>print</w:t>
+      </w:r>
+      <w:r>
+        <w:rPr>
+          <w:rFonts w:hint="default" w:ascii="Consolas" w:hAnsi="Consolas" w:eastAsia="Consolas" w:cs="Consolas"/>
+          <w:b w:val="0"/>
+          <w:bCs w:val="0"/>
+          <w:color w:val="D4D4D4"/>
+          <w:kern w:val="0"/>
+          <w:sz w:val="16"/>
+          <w:szCs w:val="16"/>
+          <w:shd w:val="clear" w:fill="1E1E1E"/>
+          <w:lang w:val="en-US" w:eastAsia="zh-CN" w:bidi="ar"/>
+        </w:rPr>
+        <w:t>(</w:t>
+      </w:r>
+      <w:r>
+        <w:rPr>
+          <w:rFonts w:hint="default" w:ascii="Consolas" w:hAnsi="Consolas" w:eastAsia="Consolas" w:cs="Consolas"/>
+          <w:b w:val="0"/>
+          <w:bCs w:val="0"/>
+          <w:color w:val="CE9178"/>
+          <w:kern w:val="0"/>
+          <w:sz w:val="16"/>
+          <w:szCs w:val="16"/>
+          <w:shd w:val="clear" w:fill="1E1E1E"/>
+          <w:lang w:val="en-US" w:eastAsia="zh-CN" w:bidi="ar"/>
+        </w:rPr>
+        <w:t xml:space="preserve">"Result: </w:t>
+      </w:r>
+      <w:r>
+        <w:rPr>
+          <w:rFonts w:hint="default" w:ascii="Consolas" w:hAnsi="Consolas" w:eastAsia="Consolas" w:cs="Consolas"/>
+          <w:b w:val="0"/>
+          <w:bCs w:val="0"/>
+          <w:color w:val="D4D4D4"/>
+          <w:kern w:val="0"/>
+          <w:sz w:val="16"/>
+          <w:szCs w:val="16"/>
+          <w:shd w:val="clear" w:fill="1E1E1E"/>
+          <w:lang w:val="en-US" w:eastAsia="zh-CN" w:bidi="ar"/>
+        </w:rPr>
+        <w:t>${</w:t>
+      </w:r>
+      <w:r>
+        <w:rPr>
+          <w:rFonts w:hint="default" w:ascii="Consolas" w:hAnsi="Consolas" w:eastAsia="Consolas" w:cs="Consolas"/>
+          <w:b w:val="0"/>
+          <w:bCs w:val="0"/>
+          <w:color w:val="9CDCFE"/>
+          <w:kern w:val="0"/>
+          <w:sz w:val="16"/>
+          <w:szCs w:val="16"/>
+          <w:shd w:val="clear" w:fill="1E1E1E"/>
+          <w:lang w:val="en-US" w:eastAsia="zh-CN" w:bidi="ar"/>
+        </w:rPr>
+        <w:t>res</w:t>
+      </w:r>
+      <w:r>
+        <w:rPr>
+          <w:rFonts w:hint="default" w:ascii="Consolas" w:hAnsi="Consolas" w:eastAsia="Consolas" w:cs="Consolas"/>
+          <w:b w:val="0"/>
+          <w:bCs w:val="0"/>
+          <w:color w:val="D4D4D4"/>
+          <w:kern w:val="0"/>
+          <w:sz w:val="16"/>
+          <w:szCs w:val="16"/>
+          <w:shd w:val="clear" w:fill="1E1E1E"/>
+          <w:lang w:val="en-US" w:eastAsia="zh-CN" w:bidi="ar"/>
+        </w:rPr>
+        <w:t>}</w:t>
+      </w:r>
+      <w:r>
+        <w:rPr>
+          <w:rFonts w:hint="default" w:ascii="Consolas" w:hAnsi="Consolas" w:eastAsia="Consolas" w:cs="Consolas"/>
+          <w:b w:val="0"/>
+          <w:bCs w:val="0"/>
+          <w:color w:val="CE9178"/>
+          <w:kern w:val="0"/>
+          <w:sz w:val="16"/>
+          <w:szCs w:val="16"/>
+          <w:shd w:val="clear" w:fill="1E1E1E"/>
+          <w:lang w:val="en-US" w:eastAsia="zh-CN" w:bidi="ar"/>
+        </w:rPr>
+        <w:t>"</w:t>
+      </w:r>
+      <w:r>
+        <w:rPr>
+          <w:rFonts w:hint="default" w:ascii="Consolas" w:hAnsi="Consolas" w:eastAsia="Consolas" w:cs="Consolas"/>
+          <w:b w:val="0"/>
+          <w:bCs w:val="0"/>
+          <w:color w:val="D4D4D4"/>
+          <w:kern w:val="0"/>
+          <w:sz w:val="16"/>
+          <w:szCs w:val="16"/>
+          <w:shd w:val="clear" w:fill="1E1E1E"/>
+          <w:lang w:val="en-US" w:eastAsia="zh-CN" w:bidi="ar"/>
+        </w:rPr>
+        <w:t>);</w:t>
+      </w:r>
+    </w:p>
+    <w:p>
+      <w:pPr>
+        <w:keepNext w:val="0"/>
+        <w:keepLines w:val="0"/>
+        <w:widowControl/>
+        <w:suppressLineNumbers w:val="0"/>
+        <w:shd w:val="clear" w:fill="1E1E1E"/>
+        <w:spacing w:line="228" w:lineRule="atLeast"/>
+        <w:jc w:val="left"/>
+        <w:rPr>
+          <w:rFonts w:hint="default" w:ascii="Consolas" w:hAnsi="Consolas" w:eastAsia="Consolas" w:cs="Consolas"/>
+          <w:b w:val="0"/>
+          <w:bCs w:val="0"/>
+          <w:color w:val="D4D4D4"/>
+          <w:sz w:val="16"/>
+          <w:szCs w:val="16"/>
+        </w:rPr>
+      </w:pPr>
+      <w:r>
+        <w:rPr>
+          <w:rFonts w:hint="default" w:ascii="Consolas" w:hAnsi="Consolas" w:eastAsia="Consolas" w:cs="Consolas"/>
+          <w:b w:val="0"/>
+          <w:bCs w:val="0"/>
+          <w:color w:val="D4D4D4"/>
+          <w:kern w:val="0"/>
+          <w:sz w:val="16"/>
+          <w:szCs w:val="16"/>
+          <w:shd w:val="clear" w:fill="1E1E1E"/>
+          <w:lang w:val="en-US" w:eastAsia="zh-CN" w:bidi="ar"/>
+        </w:rPr>
+        <w:t>}</w:t>
       </w:r>
     </w:p>
     <w:p>
       <w:pPr>
         <w:jc w:val="both"/>
-        <w:rPr>
-          <w:rFonts w:hint="default"/>
-          <w:lang w:val="ru-RU"/>
-        </w:rPr>
-      </w:pPr>
-      <w:bookmarkStart w:id="0" w:name="_GoBack"/>
-      <w:bookmarkEnd w:id="0"/>
-    </w:p>
-    <w:p>
-      <w:pPr>
-        <w:jc w:val="both"/>
-        <w:rPr>
-          <w:rFonts w:hint="default"/>
-          <w:lang w:val="ru-RU"/>
-        </w:rPr>
-      </w:pPr>
-    </w:p>
-    <w:p>
-      <w:pPr>
-        <w:jc w:val="both"/>
-        <w:rPr>
-          <w:rFonts w:hint="default"/>
-          <w:lang w:val="ru-RU"/>
-        </w:rPr>
-      </w:pPr>
-    </w:p>
-    <w:p>
-      <w:pPr>
-        <w:jc w:val="both"/>
-        <w:rPr>
-          <w:rFonts w:hint="default"/>
-          <w:lang w:val="ru-RU"/>
-        </w:rPr>
-      </w:pPr>
-    </w:p>
-    <w:p>
-      <w:pPr>
-        <w:jc w:val="both"/>
-        <w:rPr>
-          <w:rFonts w:hint="default"/>
-          <w:lang w:val="ru-RU"/>
-        </w:rPr>
-      </w:pPr>
-      <w:r>
         <w:rPr>
           <w:rFonts w:hint="default"/>
           <w:b/>
           <w:bCs/>
           <w:lang w:val="ru-RU"/>
         </w:rPr>
-        <w:t>Задание №1.</w:t>
+      </w:pPr>
+    </w:p>
+    <w:p>
+      <w:pPr>
+        <w:jc w:val="both"/>
+        <w:rPr>
+          <w:rFonts w:hint="default"/>
+          <w:b/>
+          <w:bCs/>
+          <w:lang w:val="en-US"/>
+        </w:rPr>
+      </w:pPr>
+      <w:r>
+        <w:rPr>
+          <w:rFonts w:hint="default"/>
+          <w:b/>
+          <w:bCs/>
+          <w:lang w:val="en-US"/>
+        </w:rPr>
+        <w:t># Console</w:t>
+      </w:r>
+    </w:p>
+    <w:p>
+      <w:pPr>
+        <w:jc w:val="both"/>
+      </w:pPr>
+      <w:r>
+        <w:drawing>
+          <wp:inline distT="0" distB="0" distL="114300" distR="114300">
+            <wp:extent cx="5269865" cy="464820"/>
+            <wp:effectExtent l="0" t="0" r="3175" b="7620"/>
+            <wp:docPr id="7" name="Изображение 7"/>
+            <wp:cNvGraphicFramePr>
+              <a:graphicFrameLocks xmlns:a="http://schemas.openxmlformats.org/drawingml/2006/main" noChangeAspect="1"/>
+            </wp:cNvGraphicFramePr>
+            <a:graphic xmlns:a="http://schemas.openxmlformats.org/drawingml/2006/main">
+              <a:graphicData uri="http://schemas.openxmlformats.org/drawingml/2006/picture">
+                <pic:pic xmlns:pic="http://schemas.openxmlformats.org/drawingml/2006/picture">
+                  <pic:nvPicPr>
+                    <pic:cNvPr id="7" name="Изображение 7"/>
+                    <pic:cNvPicPr>
+                      <a:picLocks noChangeAspect="1"/>
+                    </pic:cNvPicPr>
+                  </pic:nvPicPr>
+                  <pic:blipFill>
+                    <a:blip r:embed="rId9"/>
+                    <a:stretch>
+                      <a:fillRect/>
+                    </a:stretch>
+                  </pic:blipFill>
+                  <pic:spPr>
+                    <a:xfrm>
+                      <a:off x="0" y="0"/>
+                      <a:ext cx="5269865" cy="464820"/>
+                    </a:xfrm>
+                    <a:prstGeom prst="rect">
+                      <a:avLst/>
+                    </a:prstGeom>
+                    <a:noFill/>
+                    <a:ln>
+                      <a:noFill/>
+                    </a:ln>
+                  </pic:spPr>
+                </pic:pic>
+              </a:graphicData>
+            </a:graphic>
+          </wp:inline>
+        </w:drawing>
+      </w:r>
+    </w:p>
+    <w:p>
+      <w:pPr>
+        <w:jc w:val="both"/>
+      </w:pPr>
+    </w:p>
+    <w:p>
+      <w:pPr>
+        <w:jc w:val="both"/>
+      </w:pPr>
+    </w:p>
+    <w:p>
+      <w:pPr>
+        <w:jc w:val="both"/>
+        <w:rPr>
+          <w:rFonts w:hint="default"/>
+          <w:b/>
+          <w:bCs/>
+          <w:sz w:val="24"/>
+          <w:szCs w:val="24"/>
+          <w:lang w:val="ru-RU"/>
+        </w:rPr>
+      </w:pPr>
+      <w:r>
+        <w:rPr>
+          <w:rFonts w:hint="default"/>
+          <w:b/>
+          <w:bCs/>
+          <w:sz w:val="24"/>
+          <w:szCs w:val="24"/>
+          <w:lang w:val="ru-RU"/>
+        </w:rPr>
+        <w:t>Часть 2. Задания на побитовые операции</w:t>
+      </w:r>
+    </w:p>
+    <w:p>
+      <w:pPr>
+        <w:jc w:val="both"/>
+        <w:rPr>
+          <w:rFonts w:hint="default"/>
+          <w:b/>
+          <w:bCs/>
+          <w:lang w:val="ru-RU"/>
+        </w:rPr>
+      </w:pPr>
+    </w:p>
+    <w:p>
+      <w:pPr>
+        <w:jc w:val="both"/>
+        <w:rPr>
+          <w:rFonts w:hint="default"/>
+          <w:lang w:val="ru-RU"/>
+        </w:rPr>
+      </w:pPr>
+      <w:r>
+        <w:rPr>
+          <w:rFonts w:hint="default"/>
+          <w:b/>
+          <w:bCs/>
+          <w:lang w:val="ru-RU"/>
+        </w:rPr>
+        <w:t>Задание №</w:t>
+      </w:r>
+      <w:r>
+        <w:rPr>
+          <w:rFonts w:hint="default"/>
+          <w:b/>
+          <w:bCs/>
+          <w:lang w:val="en-US"/>
+        </w:rPr>
+        <w:t>2</w:t>
+      </w:r>
+      <w:r>
+        <w:rPr>
+          <w:rFonts w:hint="default"/>
+          <w:b/>
+          <w:bCs/>
+          <w:lang w:val="ru-RU"/>
+        </w:rPr>
+        <w:t>.</w:t>
+      </w:r>
+    </w:p>
+    <w:p>
+      <w:pPr>
+        <w:jc w:val="both"/>
+        <w:rPr>
+          <w:rFonts w:hint="default"/>
+          <w:lang w:val="ru-RU"/>
+        </w:rPr>
+      </w:pPr>
+      <w:r>
+        <w:rPr>
+          <w:rFonts w:hint="default"/>
+          <w:b/>
+          <w:bCs/>
+          <w:lang w:val="en-US"/>
+        </w:rPr>
+        <w:t># Code</w:t>
+      </w:r>
+    </w:p>
+    <w:p>
+      <w:pPr>
+        <w:jc w:val="both"/>
+        <w:rPr>
+          <w:rFonts w:hint="default"/>
+          <w:b/>
+          <w:bCs/>
+          <w:lang w:val="en-US"/>
+        </w:rPr>
+      </w:pPr>
+      <w:r>
+        <w:rPr>
+          <w:rFonts w:hint="default"/>
+          <w:b/>
+          <w:bCs/>
+          <w:lang w:val="en-US"/>
+        </w:rPr>
+        <w:t># Console</w:t>
+      </w:r>
+    </w:p>
+    <w:p>
+      <w:pPr>
+        <w:jc w:val="both"/>
+        <w:rPr>
+          <w:rFonts w:hint="default"/>
+          <w:lang w:val="ru-RU"/>
+        </w:rPr>
+      </w:pPr>
+    </w:p>
+    <w:p>
+      <w:pPr>
+        <w:jc w:val="both"/>
+        <w:rPr>
+          <w:rFonts w:hint="default"/>
+          <w:lang w:val="ru-RU"/>
+        </w:rPr>
+      </w:pPr>
+    </w:p>
+    <w:p>
+      <w:pPr>
+        <w:jc w:val="both"/>
+        <w:rPr>
+          <w:rFonts w:hint="default"/>
+          <w:lang w:val="ru-RU"/>
+        </w:rPr>
+      </w:pPr>
+    </w:p>
+    <w:p>
+      <w:pPr>
+        <w:jc w:val="both"/>
+        <w:rPr>
+          <w:rFonts w:hint="default"/>
+          <w:lang w:val="ru-RU"/>
+        </w:rPr>
+      </w:pPr>
+    </w:p>
+    <w:p>
+      <w:pPr>
+        <w:jc w:val="both"/>
+        <w:rPr>
+          <w:rFonts w:hint="default"/>
+          <w:lang w:val="ru-RU"/>
+        </w:rPr>
+      </w:pPr>
+      <w:r>
+        <w:rPr>
+          <w:rFonts w:hint="default"/>
+          <w:b/>
+          <w:bCs/>
+          <w:lang w:val="ru-RU"/>
+        </w:rPr>
+        <w:t>Задание №</w:t>
       </w:r>
     </w:p>
     <w:p>

</xml_diff>